<commit_message>
lots of changes to master after startup url crisis. Created and deleted Proj3
</commit_message>
<xml_diff>
--- a/Readme.docx
+++ b/Readme.docx
@@ -286,10 +286,7 @@
         <w:pStyle w:val="NoSpacing"/>
       </w:pPr>
       <w:r>
-        <w:t xml:space="preserve">The </w:t>
-      </w:r>
-      <w:r>
-        <w:t>"</w:t>
+        <w:t>The "</w:t>
       </w:r>
       <w:proofErr w:type="spellStart"/>
       <w:r>
@@ -297,10 +294,7 @@
       </w:r>
       <w:proofErr w:type="spellEnd"/>
       <w:r>
-        <w:t>": true</w:t>
-      </w:r>
-      <w:r>
-        <w:t xml:space="preserve"> line was vital to have debugging.</w:t>
+        <w:t>": true line was vital to have debugging.</w:t>
       </w:r>
     </w:p>
     <w:p>
@@ -330,8 +324,199 @@
         <w:t xml:space="preserve"> </w:t>
       </w:r>
     </w:p>
+    <w:p>
+      <w:pPr>
+        <w:pStyle w:val="NoSpacing"/>
+      </w:pPr>
+    </w:p>
+    <w:p>
+      <w:pPr>
+        <w:pStyle w:val="NoSpacing"/>
+      </w:pPr>
+      <w:r>
+        <w:t xml:space="preserve">Sometimes get an error on debug start up like </w:t>
+      </w:r>
+    </w:p>
+    <w:p>
+      <w:pPr>
+        <w:pStyle w:val="NoSpacing"/>
+      </w:pPr>
+      <w:r>
+        <w:rPr>
+          <w:noProof/>
+        </w:rPr>
+        <w:drawing>
+          <wp:inline distT="0" distB="0" distL="0" distR="0" wp14:anchorId="68A76E0E" wp14:editId="018C40C0">
+            <wp:extent cx="3267075" cy="1233805"/>
+            <wp:effectExtent l="0" t="0" r="9525" b="4445"/>
+            <wp:docPr id="3" name="Picture 3"/>
+            <wp:cNvGraphicFramePr>
+              <a:graphicFrameLocks xmlns:a="http://schemas.openxmlformats.org/drawingml/2006/main" noChangeAspect="1"/>
+            </wp:cNvGraphicFramePr>
+            <a:graphic xmlns:a="http://schemas.openxmlformats.org/drawingml/2006/main">
+              <a:graphicData uri="http://schemas.openxmlformats.org/drawingml/2006/picture">
+                <pic:pic xmlns:pic="http://schemas.openxmlformats.org/drawingml/2006/picture">
+                  <pic:nvPicPr>
+                    <pic:cNvPr id="0" name="Picture 1"/>
+                    <pic:cNvPicPr>
+                      <a:picLocks noChangeAspect="1" noChangeArrowheads="1"/>
+                    </pic:cNvPicPr>
+                  </pic:nvPicPr>
+                  <pic:blipFill>
+                    <a:blip r:embed="rId9">
+                      <a:extLst>
+                        <a:ext uri="{28A0092B-C50C-407E-A947-70E740481C1C}">
+                          <a14:useLocalDpi xmlns:a14="http://schemas.microsoft.com/office/drawing/2010/main" val="0"/>
+                        </a:ext>
+                      </a:extLst>
+                    </a:blip>
+                    <a:srcRect/>
+                    <a:stretch>
+                      <a:fillRect/>
+                    </a:stretch>
+                  </pic:blipFill>
+                  <pic:spPr bwMode="auto">
+                    <a:xfrm>
+                      <a:off x="0" y="0"/>
+                      <a:ext cx="3267075" cy="1233805"/>
+                    </a:xfrm>
+                    <a:prstGeom prst="rect">
+                      <a:avLst/>
+                    </a:prstGeom>
+                    <a:noFill/>
+                    <a:ln>
+                      <a:noFill/>
+                    </a:ln>
+                  </pic:spPr>
+                </pic:pic>
+              </a:graphicData>
+            </a:graphic>
+          </wp:inline>
+        </w:drawing>
+      </w:r>
+    </w:p>
+    <w:p>
+      <w:pPr>
+        <w:pStyle w:val="NoSpacing"/>
+      </w:pPr>
+      <w:r>
+        <w:t>when you 'click here' you see</w:t>
+      </w:r>
+    </w:p>
+    <w:p>
+      <w:pPr>
+        <w:pStyle w:val="NoSpacing"/>
+      </w:pPr>
+      <w:r>
+        <w:rPr>
+          <w:noProof/>
+        </w:rPr>
+        <w:drawing>
+          <wp:inline distT="0" distB="0" distL="0" distR="0" wp14:anchorId="2A1B2D91" wp14:editId="0F487DB2">
+            <wp:extent cx="4528820" cy="1514475"/>
+            <wp:effectExtent l="0" t="0" r="5080" b="9525"/>
+            <wp:docPr id="4" name="Picture 4" descr="Graphical user interface, text, application, email&#10;&#10;Description automatically generated"/>
+            <wp:cNvGraphicFramePr>
+              <a:graphicFrameLocks xmlns:a="http://schemas.openxmlformats.org/drawingml/2006/main" noChangeAspect="1"/>
+            </wp:cNvGraphicFramePr>
+            <a:graphic xmlns:a="http://schemas.openxmlformats.org/drawingml/2006/main">
+              <a:graphicData uri="http://schemas.openxmlformats.org/drawingml/2006/picture">
+                <pic:pic xmlns:pic="http://schemas.openxmlformats.org/drawingml/2006/picture">
+                  <pic:nvPicPr>
+                    <pic:cNvPr id="4" name="Picture 4" descr="Graphical user interface, text, application, email&#10;&#10;Description automatically generated"/>
+                    <pic:cNvPicPr/>
+                  </pic:nvPicPr>
+                  <pic:blipFill rotWithShape="1">
+                    <a:blip r:embed="rId10"/>
+                    <a:srcRect b="37758"/>
+                    <a:stretch/>
+                  </pic:blipFill>
+                  <pic:spPr bwMode="auto">
+                    <a:xfrm>
+                      <a:off x="0" y="0"/>
+                      <a:ext cx="4533600" cy="1516073"/>
+                    </a:xfrm>
+                    <a:prstGeom prst="rect">
+                      <a:avLst/>
+                    </a:prstGeom>
+                    <a:ln>
+                      <a:noFill/>
+                    </a:ln>
+                    <a:extLst>
+                      <a:ext uri="{53640926-AAD7-44D8-BBD7-CCE9431645EC}">
+                        <a14:shadowObscured xmlns:a14="http://schemas.microsoft.com/office/drawing/2010/main"/>
+                      </a:ext>
+                    </a:extLst>
+                  </pic:spPr>
+                </pic:pic>
+              </a:graphicData>
+            </a:graphic>
+          </wp:inline>
+        </w:drawing>
+      </w:r>
+    </w:p>
+    <w:p>
+      <w:pPr>
+        <w:pStyle w:val="NoSpacing"/>
+      </w:pPr>
+      <w:r>
+        <w:t xml:space="preserve">go to project properties and in Servers / Project URL change </w:t>
+      </w:r>
+    </w:p>
+    <w:p>
+      <w:pPr>
+        <w:pStyle w:val="NoSpacing"/>
+      </w:pPr>
+      <w:r>
+        <w:lastRenderedPageBreak/>
+        <w:t>http://localhost:</w:t>
+      </w:r>
+      <w:r>
+        <w:t xml:space="preserve"> </w:t>
+      </w:r>
+      <w:r>
+        <w:t>49861</w:t>
+      </w:r>
+      <w:r>
+        <w:t>/</w:t>
+      </w:r>
+    </w:p>
+    <w:p>
+      <w:pPr>
+        <w:pStyle w:val="NoSpacing"/>
+      </w:pPr>
+      <w:r>
+        <w:t xml:space="preserve">to </w:t>
+      </w:r>
+    </w:p>
+    <w:p>
+      <w:pPr>
+        <w:pStyle w:val="NoSpacing"/>
+      </w:pPr>
+      <w:r>
+        <w:t>http://localhost:10202/</w:t>
+      </w:r>
+    </w:p>
+    <w:p>
+      <w:pPr>
+        <w:pStyle w:val="NoSpacing"/>
+      </w:pPr>
+    </w:p>
+    <w:p>
+      <w:pPr>
+        <w:pStyle w:val="NoSpacing"/>
+      </w:pPr>
+      <w:r>
+        <w:t xml:space="preserve">1025 seems to work as well as 10202. </w:t>
+      </w:r>
+    </w:p>
+    <w:p>
+      <w:pPr>
+        <w:pStyle w:val="NoSpacing"/>
+      </w:pPr>
+    </w:p>
     <w:sectPr>
-      <w:footerReference w:type="default" r:id="rId9"/>
+      <w:footerReference w:type="default" r:id="rId11"/>
       <w:pgSz w:w="11906" w:h="16838" w:code="9"/>
       <w:pgMar w:top="1418" w:right="1418" w:bottom="1134" w:left="1418" w:header="709" w:footer="709" w:gutter="0"/>
       <w:cols w:space="708"/>

</xml_diff>